<commit_message>
Added the testing about cropping the picture. Added the testing about two cameras solutions
Signed-off-by: victor <victor.barouh@gmail.com>
</commit_message>
<xml_diff>
--- a/Deliverables/Abstract/Remote Scan & Recognition of Human’s Signature.docx
+++ b/Deliverables/Abstract/Remote Scan & Recognition of Human’s Signature.docx
@@ -210,7 +210,31 @@
           <w:szCs w:val="22"/>
           <w:lang w:val="en-US"/>
         </w:rPr>
-        <w:t>Transport and Telecommunication Institute, 1, Lomonosova, Riga, Latvia</w:t>
+        <w:t xml:space="preserve">Transport and Telecommunication Institute, 1, </w:t>
+      </w:r>
+      <w:proofErr w:type="spellStart"/>
+      <w:r>
+        <w:rPr>
+          <w:rFonts w:ascii="Times New Roman" w:hAnsi="Times New Roman" w:cs="Times New Roman"/>
+          <w:i/>
+          <w:iCs/>
+          <w:sz w:val="22"/>
+          <w:szCs w:val="22"/>
+          <w:lang w:val="en-US"/>
+        </w:rPr>
+        <w:t>Lomonosova</w:t>
+      </w:r>
+      <w:proofErr w:type="spellEnd"/>
+      <w:r>
+        <w:rPr>
+          <w:rFonts w:ascii="Times New Roman" w:hAnsi="Times New Roman" w:cs="Times New Roman"/>
+          <w:i/>
+          <w:iCs/>
+          <w:sz w:val="22"/>
+          <w:szCs w:val="22"/>
+          <w:lang w:val="en-US"/>
+        </w:rPr>
+        <w:t>, Riga, Latvia</w:t>
       </w:r>
     </w:p>
     <w:p>
@@ -439,8 +463,17 @@
           <w:rFonts w:ascii="Times New Roman" w:hAnsi="Times New Roman" w:cs="Times New Roman"/>
           <w:lang w:val="en-US"/>
         </w:rPr>
-        <w:t>ipe and MiDaS</w:t>
-      </w:r>
+        <w:t xml:space="preserve">ipe and </w:t>
+      </w:r>
+      <w:proofErr w:type="spellStart"/>
+      <w:r>
+        <w:rPr>
+          <w:rFonts w:ascii="Times New Roman" w:hAnsi="Times New Roman" w:cs="Times New Roman"/>
+          <w:lang w:val="en-US"/>
+        </w:rPr>
+        <w:t>MiDaS</w:t>
+      </w:r>
+      <w:proofErr w:type="spellEnd"/>
       <w:r>
         <w:rPr>
           <w:rFonts w:ascii="Times New Roman" w:hAnsi="Times New Roman" w:cs="Times New Roman"/>
@@ -911,7 +944,39 @@
           <w:rFonts w:ascii="Times New Roman" w:hAnsi="Times New Roman" w:cs="Times New Roman"/>
           <w:lang w:val="en-US"/>
         </w:rPr>
-        <w:t>The research is supervised by Dr.sc.ing., professor Aleksandrs Grakovskis.</w:t>
+        <w:t xml:space="preserve">The research is supervised by </w:t>
+      </w:r>
+      <w:proofErr w:type="spellStart"/>
+      <w:r>
+        <w:rPr>
+          <w:rFonts w:ascii="Times New Roman" w:hAnsi="Times New Roman" w:cs="Times New Roman"/>
+          <w:lang w:val="en-US"/>
+        </w:rPr>
+        <w:t>Dr.sc.ing</w:t>
+      </w:r>
+      <w:proofErr w:type="spellEnd"/>
+      <w:r>
+        <w:rPr>
+          <w:rFonts w:ascii="Times New Roman" w:hAnsi="Times New Roman" w:cs="Times New Roman"/>
+          <w:lang w:val="en-US"/>
+        </w:rPr>
+        <w:t xml:space="preserve">., professor Aleksandrs </w:t>
+      </w:r>
+      <w:proofErr w:type="spellStart"/>
+      <w:r>
+        <w:rPr>
+          <w:rFonts w:ascii="Times New Roman" w:hAnsi="Times New Roman" w:cs="Times New Roman"/>
+          <w:lang w:val="en-US"/>
+        </w:rPr>
+        <w:t>Grakovskis</w:t>
+      </w:r>
+      <w:proofErr w:type="spellEnd"/>
+      <w:r>
+        <w:rPr>
+          <w:rFonts w:ascii="Times New Roman" w:hAnsi="Times New Roman" w:cs="Times New Roman"/>
+          <w:lang w:val="en-US"/>
+        </w:rPr>
+        <w:t>.</w:t>
       </w:r>
     </w:p>
     <w:p>
@@ -943,6 +1008,203 @@
     </w:p>
     <w:p>
       <w:pPr>
+        <w:pStyle w:val="Paragraphedeliste"/>
+        <w:numPr>
+          <w:ilvl w:val="0"/>
+          <w:numId w:val="1"/>
+        </w:numPr>
+        <w:rPr>
+          <w:rFonts w:ascii="Times New Roman" w:hAnsi="Times New Roman" w:cs="Times New Roman"/>
+          <w:sz w:val="22"/>
+          <w:szCs w:val="22"/>
+          <w:lang w:val="en-US"/>
+        </w:rPr>
+      </w:pPr>
+      <w:r>
+        <w:rPr>
+          <w:rFonts w:ascii="Times New Roman" w:hAnsi="Times New Roman" w:cs="Times New Roman"/>
+          <w:sz w:val="22"/>
+          <w:szCs w:val="22"/>
+          <w:lang w:val="en-US"/>
+        </w:rPr>
+        <w:t xml:space="preserve">Mascarelli A, Bitton Y., Amiel Q., Lefeuvre K., </w:t>
+      </w:r>
+      <w:proofErr w:type="spellStart"/>
+      <w:r>
+        <w:rPr>
+          <w:rFonts w:ascii="Times New Roman" w:hAnsi="Times New Roman" w:cs="Times New Roman"/>
+          <w:sz w:val="22"/>
+          <w:szCs w:val="22"/>
+          <w:lang w:val="en-US"/>
+        </w:rPr>
+        <w:t>Cogneville</w:t>
+      </w:r>
+      <w:proofErr w:type="spellEnd"/>
+      <w:r>
+        <w:rPr>
+          <w:rFonts w:ascii="Times New Roman" w:hAnsi="Times New Roman" w:cs="Times New Roman"/>
+          <w:sz w:val="22"/>
+          <w:szCs w:val="22"/>
+          <w:lang w:val="en-US"/>
+        </w:rPr>
+        <w:t xml:space="preserve"> E., Deve E. (2023) Identification of Finger-based Signatures Using Computer Vision Techniques, (2023) https://github.com/FallenElias/Finger_AirSigning_Project</w:t>
+      </w:r>
+    </w:p>
+    <w:p>
+      <w:pPr>
+        <w:pStyle w:val="Paragraphedeliste"/>
+        <w:numPr>
+          <w:ilvl w:val="0"/>
+          <w:numId w:val="1"/>
+        </w:numPr>
+        <w:rPr>
+          <w:rFonts w:ascii="Times New Roman" w:hAnsi="Times New Roman" w:cs="Times New Roman"/>
+          <w:sz w:val="22"/>
+          <w:szCs w:val="22"/>
+          <w:lang w:val="en-US"/>
+        </w:rPr>
+      </w:pPr>
+      <w:proofErr w:type="spellStart"/>
+      <w:r>
+        <w:rPr>
+          <w:rFonts w:ascii="Times New Roman" w:hAnsi="Times New Roman" w:cs="Times New Roman"/>
+          <w:sz w:val="22"/>
+          <w:szCs w:val="22"/>
+          <w:lang w:val="en-US"/>
+        </w:rPr>
+        <w:t>Zholshiyeva</w:t>
+      </w:r>
+      <w:proofErr w:type="spellEnd"/>
+      <w:r>
+        <w:rPr>
+          <w:rFonts w:ascii="Times New Roman" w:hAnsi="Times New Roman" w:cs="Times New Roman"/>
+          <w:sz w:val="22"/>
+          <w:szCs w:val="22"/>
+          <w:lang w:val="en-US"/>
+        </w:rPr>
+        <w:t xml:space="preserve">, L., </w:t>
+      </w:r>
+      <w:proofErr w:type="spellStart"/>
+      <w:r>
+        <w:rPr>
+          <w:rFonts w:ascii="Times New Roman" w:hAnsi="Times New Roman" w:cs="Times New Roman"/>
+          <w:sz w:val="22"/>
+          <w:szCs w:val="22"/>
+          <w:lang w:val="en-US"/>
+        </w:rPr>
+        <w:t>Manbetova</w:t>
+      </w:r>
+      <w:proofErr w:type="spellEnd"/>
+      <w:r>
+        <w:rPr>
+          <w:rFonts w:ascii="Times New Roman" w:hAnsi="Times New Roman" w:cs="Times New Roman"/>
+          <w:sz w:val="22"/>
+          <w:szCs w:val="22"/>
+          <w:lang w:val="en-US"/>
+        </w:rPr>
+        <w:t xml:space="preserve">, Z., </w:t>
+      </w:r>
+      <w:proofErr w:type="spellStart"/>
+      <w:r>
+        <w:rPr>
+          <w:rFonts w:ascii="Times New Roman" w:hAnsi="Times New Roman" w:cs="Times New Roman"/>
+          <w:sz w:val="22"/>
+          <w:szCs w:val="22"/>
+          <w:lang w:val="en-US"/>
+        </w:rPr>
+        <w:t>Kaibassova</w:t>
+      </w:r>
+      <w:proofErr w:type="spellEnd"/>
+      <w:r>
+        <w:rPr>
+          <w:rFonts w:ascii="Times New Roman" w:hAnsi="Times New Roman" w:cs="Times New Roman"/>
+          <w:sz w:val="22"/>
+          <w:szCs w:val="22"/>
+          <w:lang w:val="en-US"/>
+        </w:rPr>
+        <w:t xml:space="preserve">, D., </w:t>
+      </w:r>
+      <w:proofErr w:type="spellStart"/>
+      <w:r>
+        <w:rPr>
+          <w:rFonts w:ascii="Times New Roman" w:hAnsi="Times New Roman" w:cs="Times New Roman"/>
+          <w:sz w:val="22"/>
+          <w:szCs w:val="22"/>
+          <w:lang w:val="en-US"/>
+        </w:rPr>
+        <w:t>Kassymova</w:t>
+      </w:r>
+      <w:proofErr w:type="spellEnd"/>
+      <w:r>
+        <w:rPr>
+          <w:rFonts w:ascii="Times New Roman" w:hAnsi="Times New Roman" w:cs="Times New Roman"/>
+          <w:sz w:val="22"/>
+          <w:szCs w:val="22"/>
+          <w:lang w:val="en-US"/>
+        </w:rPr>
+        <w:t xml:space="preserve">, A., </w:t>
+      </w:r>
+      <w:proofErr w:type="spellStart"/>
+      <w:r>
+        <w:rPr>
+          <w:rFonts w:ascii="Times New Roman" w:hAnsi="Times New Roman" w:cs="Times New Roman"/>
+          <w:sz w:val="22"/>
+          <w:szCs w:val="22"/>
+          <w:lang w:val="en-US"/>
+        </w:rPr>
+        <w:t>Tashenova</w:t>
+      </w:r>
+      <w:proofErr w:type="spellEnd"/>
+      <w:r>
+        <w:rPr>
+          <w:rFonts w:ascii="Times New Roman" w:hAnsi="Times New Roman" w:cs="Times New Roman"/>
+          <w:sz w:val="22"/>
+          <w:szCs w:val="22"/>
+          <w:lang w:val="en-US"/>
+        </w:rPr>
+        <w:t xml:space="preserve">, Z., </w:t>
+      </w:r>
+      <w:proofErr w:type="spellStart"/>
+      <w:r>
+        <w:rPr>
+          <w:rFonts w:ascii="Times New Roman" w:hAnsi="Times New Roman" w:cs="Times New Roman"/>
+          <w:sz w:val="22"/>
+          <w:szCs w:val="22"/>
+          <w:lang w:val="en-US"/>
+        </w:rPr>
+        <w:t>Baizhumanov</w:t>
+      </w:r>
+      <w:proofErr w:type="spellEnd"/>
+      <w:r>
+        <w:rPr>
+          <w:rFonts w:ascii="Times New Roman" w:hAnsi="Times New Roman" w:cs="Times New Roman"/>
+          <w:sz w:val="22"/>
+          <w:szCs w:val="22"/>
+          <w:lang w:val="en-US"/>
+        </w:rPr>
+        <w:t xml:space="preserve">, S., and </w:t>
+      </w:r>
+      <w:proofErr w:type="spellStart"/>
+      <w:r>
+        <w:rPr>
+          <w:rFonts w:ascii="Times New Roman" w:hAnsi="Times New Roman" w:cs="Times New Roman"/>
+          <w:sz w:val="22"/>
+          <w:szCs w:val="22"/>
+          <w:lang w:val="en-US"/>
+        </w:rPr>
+        <w:t>Aikhynbay</w:t>
+      </w:r>
+      <w:proofErr w:type="spellEnd"/>
+      <w:r>
+        <w:rPr>
+          <w:rFonts w:ascii="Times New Roman" w:hAnsi="Times New Roman" w:cs="Times New Roman"/>
+          <w:sz w:val="22"/>
+          <w:szCs w:val="22"/>
+          <w:lang w:val="en-US"/>
+        </w:rPr>
+        <w:t xml:space="preserve">, K. (2024). Human-machine interactions based on hand gesture recognition using deep learning methods. </w:t>
+      </w:r>
+      <w:r>
         <w:rPr>
           <w:rFonts w:ascii="Times New Roman" w:hAnsi="Times New Roman" w:cs="Times New Roman"/>
           <w:i/>
@@ -951,133 +1213,161 @@
           <w:szCs w:val="22"/>
           <w:lang w:val="en-US"/>
         </w:rPr>
-      </w:pPr>
-      <w:r>
-        <w:rPr>
-          <w:rFonts w:ascii="Times New Roman" w:hAnsi="Times New Roman" w:cs="Times New Roman"/>
-          <w:i/>
-          <w:iCs/>
-          <w:sz w:val="22"/>
-          <w:szCs w:val="22"/>
-          <w:lang w:val="en-US"/>
-        </w:rPr>
-        <w:t>MASCARELLI A., BITTON Y., AMIEL Q., LEFEUVRE K., COGNEVILLE E., DEVE E. (2023) Identification of Finger-based Signatures Using Computer Vision Techniques, (last project) (https://github.com/FallenElias/Finger_AirSigning_Project)</w:t>
+        <w:t xml:space="preserve">International Journal of Electrical &amp; Computer Engineering </w:t>
+      </w:r>
+      <w:r>
+        <w:rPr>
+          <w:rFonts w:ascii="Times New Roman" w:hAnsi="Times New Roman" w:cs="Times New Roman"/>
+          <w:sz w:val="22"/>
+          <w:szCs w:val="22"/>
+          <w:lang w:val="en-US"/>
+        </w:rPr>
+        <w:t>(2088-8708), 14(1).</w:t>
       </w:r>
     </w:p>
     <w:p>
       <w:pPr>
-        <w:rPr>
-          <w:rFonts w:ascii="Times New Roman" w:hAnsi="Times New Roman" w:cs="Times New Roman"/>
-          <w:i/>
-          <w:iCs/>
-          <w:sz w:val="22"/>
-          <w:szCs w:val="22"/>
-          <w:lang w:val="en-US"/>
-        </w:rPr>
-      </w:pPr>
-      <w:r>
-        <w:rPr>
-          <w:rFonts w:ascii="Times New Roman" w:hAnsi="Times New Roman" w:cs="Times New Roman"/>
-          <w:i/>
-          <w:iCs/>
-          <w:sz w:val="22"/>
-          <w:szCs w:val="22"/>
-          <w:lang w:val="en-US"/>
-        </w:rPr>
-        <w:t>Zholshiyeva, L., Manbetova, Z., Kaibassova, D., Kassymova, A., Tashenova, Z., Baizhumanov, S., ... &amp; Aikhynbay, K. (2024). Human-machine interactions based on hand gesture recognition using deep learning methods. International Journal of Electrical &amp; Computer Engineering (2088-8708), 14(1).</w:t>
+        <w:pStyle w:val="Paragraphedeliste"/>
+        <w:numPr>
+          <w:ilvl w:val="0"/>
+          <w:numId w:val="1"/>
+        </w:numPr>
+        <w:rPr>
+          <w:rFonts w:ascii="Times New Roman" w:hAnsi="Times New Roman" w:cs="Times New Roman"/>
+          <w:sz w:val="22"/>
+          <w:szCs w:val="22"/>
+          <w:lang w:val="en-US"/>
+        </w:rPr>
+      </w:pPr>
+      <w:r>
+        <w:rPr>
+          <w:rFonts w:ascii="Times New Roman" w:hAnsi="Times New Roman" w:cs="Times New Roman"/>
+          <w:sz w:val="22"/>
+          <w:szCs w:val="22"/>
+          <w:lang w:val="en-US"/>
+        </w:rPr>
+        <w:lastRenderedPageBreak/>
+        <w:t>MediaPipe (https://github.com/google/mediapipe)</w:t>
       </w:r>
     </w:p>
     <w:p>
       <w:pPr>
-        <w:rPr>
-          <w:rFonts w:ascii="Times New Roman" w:hAnsi="Times New Roman" w:cs="Times New Roman"/>
-          <w:i/>
-          <w:iCs/>
-          <w:sz w:val="22"/>
-          <w:szCs w:val="22"/>
-          <w:lang w:val="en-US"/>
-        </w:rPr>
-      </w:pPr>
-      <w:r>
-        <w:rPr>
-          <w:rFonts w:ascii="Times New Roman" w:hAnsi="Times New Roman" w:cs="Times New Roman"/>
-          <w:i/>
-          <w:iCs/>
-          <w:sz w:val="22"/>
-          <w:szCs w:val="22"/>
-          <w:lang w:val="en-US"/>
-        </w:rPr>
-        <w:lastRenderedPageBreak/>
-        <w:t>MediaPipe (</w:t>
-      </w:r>
-      <w:r>
-        <w:rPr>
-          <w:rFonts w:ascii="Times New Roman" w:hAnsi="Times New Roman" w:cs="Times New Roman"/>
-          <w:i/>
-          <w:iCs/>
-          <w:sz w:val="22"/>
-          <w:szCs w:val="22"/>
-          <w:lang w:val="en-US"/>
-        </w:rPr>
-        <w:t>https://github.com/google/mediapipe</w:t>
-      </w:r>
-      <w:r>
-        <w:rPr>
-          <w:rFonts w:ascii="Times New Roman" w:hAnsi="Times New Roman" w:cs="Times New Roman"/>
-          <w:i/>
-          <w:iCs/>
-          <w:sz w:val="22"/>
-          <w:szCs w:val="22"/>
-          <w:lang w:val="en-US"/>
-        </w:rPr>
-        <w:t>)</w:t>
+        <w:pStyle w:val="Paragraphedeliste"/>
+        <w:numPr>
+          <w:ilvl w:val="0"/>
+          <w:numId w:val="1"/>
+        </w:numPr>
+        <w:rPr>
+          <w:rFonts w:ascii="Times New Roman" w:hAnsi="Times New Roman" w:cs="Times New Roman"/>
+          <w:sz w:val="22"/>
+          <w:szCs w:val="22"/>
+          <w:lang w:val="en-US"/>
+        </w:rPr>
+      </w:pPr>
+      <w:r>
+        <w:rPr>
+          <w:rFonts w:ascii="Times New Roman" w:hAnsi="Times New Roman" w:cs="Times New Roman"/>
+          <w:sz w:val="22"/>
+          <w:szCs w:val="22"/>
+          <w:lang w:val="en-US"/>
+        </w:rPr>
+        <w:t>De Castro, G. Z., Guerra, R. R., &amp; Guimarães, F. G. (2023). Automatic translation of sign language with multi-stream 3D CNN and generation of artificial depth maps. Expert Systems with Applications, 215, 119394.</w:t>
       </w:r>
     </w:p>
     <w:p>
       <w:pPr>
-        <w:rPr>
-          <w:rFonts w:ascii="Times New Roman" w:hAnsi="Times New Roman" w:cs="Times New Roman"/>
-          <w:i/>
-          <w:iCs/>
-          <w:sz w:val="22"/>
-          <w:szCs w:val="22"/>
-          <w:lang w:val="en-US"/>
-        </w:rPr>
-      </w:pPr>
-      <w:r>
-        <w:rPr>
-          <w:rFonts w:ascii="Times New Roman" w:hAnsi="Times New Roman" w:cs="Times New Roman"/>
-          <w:i/>
-          <w:iCs/>
-          <w:sz w:val="22"/>
-          <w:szCs w:val="22"/>
-          <w:lang w:val="en-US"/>
-        </w:rPr>
-        <w:t>De Castro, G. Z., Guerra, R. R., &amp; Guimarães, F. G. (2023). Automatic translation of sign language with multi-stream 3D CNN and generation of artificial depth maps. Expert Systems with Applications, 215, 119394.</w:t>
+        <w:pStyle w:val="Paragraphedeliste"/>
+        <w:numPr>
+          <w:ilvl w:val="0"/>
+          <w:numId w:val="1"/>
+        </w:numPr>
+        <w:rPr>
+          <w:rFonts w:ascii="Times New Roman" w:hAnsi="Times New Roman" w:cs="Times New Roman"/>
+          <w:sz w:val="22"/>
+          <w:szCs w:val="22"/>
+          <w:lang w:val="en-US"/>
+        </w:rPr>
+      </w:pPr>
+      <w:r>
+        <w:rPr>
+          <w:rFonts w:ascii="Times New Roman" w:hAnsi="Times New Roman" w:cs="Times New Roman"/>
+          <w:sz w:val="22"/>
+          <w:szCs w:val="22"/>
+          <w:lang w:val="en-US"/>
+        </w:rPr>
+        <w:t xml:space="preserve">Bhat, S. F., Birkl, R., </w:t>
+      </w:r>
+      <w:proofErr w:type="spellStart"/>
+      <w:r>
+        <w:rPr>
+          <w:rFonts w:ascii="Times New Roman" w:hAnsi="Times New Roman" w:cs="Times New Roman"/>
+          <w:sz w:val="22"/>
+          <w:szCs w:val="22"/>
+          <w:lang w:val="en-US"/>
+        </w:rPr>
+        <w:t>Wofk</w:t>
+      </w:r>
+      <w:proofErr w:type="spellEnd"/>
+      <w:r>
+        <w:rPr>
+          <w:rFonts w:ascii="Times New Roman" w:hAnsi="Times New Roman" w:cs="Times New Roman"/>
+          <w:sz w:val="22"/>
+          <w:szCs w:val="22"/>
+          <w:lang w:val="en-US"/>
+        </w:rPr>
+        <w:t xml:space="preserve">, D., Wonka, P., &amp; Müller, M. (2023). </w:t>
+      </w:r>
+      <w:proofErr w:type="spellStart"/>
+      <w:r>
+        <w:rPr>
+          <w:rFonts w:ascii="Times New Roman" w:hAnsi="Times New Roman" w:cs="Times New Roman"/>
+          <w:sz w:val="22"/>
+          <w:szCs w:val="22"/>
+          <w:lang w:val="en-US"/>
+        </w:rPr>
+        <w:t>Zoedepth</w:t>
+      </w:r>
+      <w:proofErr w:type="spellEnd"/>
+      <w:r>
+        <w:rPr>
+          <w:rFonts w:ascii="Times New Roman" w:hAnsi="Times New Roman" w:cs="Times New Roman"/>
+          <w:sz w:val="22"/>
+          <w:szCs w:val="22"/>
+          <w:lang w:val="en-US"/>
+        </w:rPr>
+        <w:t xml:space="preserve">: Zero-shot transfer by combining relative and metric depth. </w:t>
+      </w:r>
+      <w:proofErr w:type="spellStart"/>
+      <w:r>
+        <w:rPr>
+          <w:rFonts w:ascii="Times New Roman" w:hAnsi="Times New Roman" w:cs="Times New Roman"/>
+          <w:sz w:val="22"/>
+          <w:szCs w:val="22"/>
+          <w:lang w:val="en-US"/>
+        </w:rPr>
+        <w:t>arXiv</w:t>
+      </w:r>
+      <w:proofErr w:type="spellEnd"/>
+      <w:r>
+        <w:rPr>
+          <w:rFonts w:ascii="Times New Roman" w:hAnsi="Times New Roman" w:cs="Times New Roman"/>
+          <w:sz w:val="22"/>
+          <w:szCs w:val="22"/>
+          <w:lang w:val="en-US"/>
+        </w:rPr>
+        <w:t xml:space="preserve"> preprint arXiv:2302.12288.</w:t>
       </w:r>
     </w:p>
     <w:p>
       <w:pPr>
-        <w:rPr>
-          <w:rFonts w:ascii="Times New Roman" w:hAnsi="Times New Roman" w:cs="Times New Roman"/>
-          <w:i/>
-          <w:iCs/>
-          <w:sz w:val="22"/>
-          <w:szCs w:val="22"/>
-          <w:lang w:val="en-US"/>
-        </w:rPr>
-      </w:pPr>
-      <w:r>
-        <w:rPr>
-          <w:rFonts w:ascii="Times New Roman" w:hAnsi="Times New Roman" w:cs="Times New Roman"/>
-          <w:i/>
-          <w:iCs/>
-          <w:sz w:val="22"/>
-          <w:szCs w:val="22"/>
-          <w:lang w:val="en-US"/>
-        </w:rPr>
-        <w:t>Bhat, S. F., Birkl, R., Wofk, D., Wonka, P., &amp; Müller, M. (2023). Zoedepth: Zero-shot transfer by combining relative and metric depth. arXiv preprint arXiv:2302.12288.</w:t>
-      </w:r>
+        <w:pStyle w:val="Paragraphedeliste"/>
+        <w:rPr>
+          <w:rFonts w:ascii="Times New Roman" w:hAnsi="Times New Roman" w:cs="Times New Roman"/>
+          <w:sz w:val="22"/>
+          <w:szCs w:val="22"/>
+          <w:lang w:val="en-US"/>
+        </w:rPr>
+      </w:pPr>
     </w:p>
     <w:sectPr>
       <w:pgSz w:w="11906" w:h="16838"/>
@@ -1087,6 +1377,100 @@
     </w:sectPr>
   </w:body>
 </w:document>
+</file>
+
+<file path=word/numbering.xml><?xml version="1.0" encoding="utf-8"?>
+<w:numbering xmlns:wpc="http://schemas.microsoft.com/office/word/2010/wordprocessingCanvas" xmlns:cx="http://schemas.microsoft.com/office/drawing/2014/chartex" xmlns:cx1="http://schemas.microsoft.com/office/drawing/2015/9/8/chartex" xmlns:cx2="http://schemas.microsoft.com/office/drawing/2015/10/21/chartex" xmlns:cx3="http://schemas.microsoft.com/office/drawing/2016/5/9/chartex" xmlns:cx4="http://schemas.microsoft.com/office/drawing/2016/5/10/chartex" xmlns:cx5="http://schemas.microsoft.com/office/drawing/2016/5/11/chartex" xmlns:cx6="http://schemas.microsoft.com/office/drawing/2016/5/12/chartex" xmlns:cx7="http://schemas.microsoft.com/office/drawing/2016/5/13/chartex" xmlns:cx8="http://schemas.microsoft.com/office/drawing/2016/5/14/chartex" xmlns:mc="http://schemas.openxmlformats.org/markup-compatibility/2006" xmlns:aink="http://schemas.microsoft.com/office/drawing/2016/ink" xmlns:am3d="http://schemas.microsoft.com/office/drawing/2017/model3d" xmlns:o="urn:schemas-microsoft-com:office:office" xmlns:oel="http://schemas.microsoft.com/office/2019/extlst" xmlns:r="http://schemas.openxmlformats.org/officeDocument/2006/relationships" xmlns:m="http://schemas.openxmlformats.org/officeDocument/2006/math" xmlns:v="urn:schemas-microsoft-com:vml" xmlns:wp14="http://schemas.microsoft.com/office/word/2010/wordprocessingDrawing" xmlns:wp="http://schemas.openxmlformats.org/drawingml/2006/wordprocessingDrawing" xmlns:w10="urn:schemas-microsoft-com:office:word" xmlns:w="http://schemas.openxmlformats.org/wordprocessingml/2006/main" xmlns:w14="http://schemas.microsoft.com/office/word/2010/wordml" xmlns:w15="http://schemas.microsoft.com/office/word/2012/wordml" xmlns:w16cex="http://schemas.microsoft.com/office/word/2018/wordml/cex" xmlns:w16cid="http://schemas.microsoft.com/office/word/2016/wordml/cid" xmlns:w16="http://schemas.microsoft.com/office/word/2018/wordml" xmlns:w16sdtdh="http://schemas.microsoft.com/office/word/2020/wordml/sdtdatahash" xmlns:w16se="http://schemas.microsoft.com/office/word/2015/wordml/symex" xmlns:wpg="http://schemas.microsoft.com/office/word/2010/wordprocessingGroup" xmlns:wpi="http://schemas.microsoft.com/office/word/2010/wordprocessingInk" xmlns:wne="http://schemas.microsoft.com/office/word/2006/wordml" xmlns:wps="http://schemas.microsoft.com/office/word/2010/wordprocessingShape" mc:Ignorable="w14 w15 w16se w16cid w16 w16cex w16sdtdh wp14">
+  <w:abstractNum w:abstractNumId="0" w15:restartNumberingAfterBreak="0">
+    <w:nsid w:val="44250B83"/>
+    <w:multiLevelType w:val="hybridMultilevel"/>
+    <w:tmpl w:val="70CCA6A0"/>
+    <w:lvl w:ilvl="0" w:tplc="040C000F">
+      <w:start w:val="1"/>
+      <w:numFmt w:val="decimal"/>
+      <w:lvlText w:val="%1."/>
+      <w:lvlJc w:val="left"/>
+      <w:pPr>
+        <w:ind w:left="720" w:hanging="360"/>
+      </w:pPr>
+    </w:lvl>
+    <w:lvl w:ilvl="1" w:tplc="040C0019" w:tentative="1">
+      <w:start w:val="1"/>
+      <w:numFmt w:val="lowerLetter"/>
+      <w:lvlText w:val="%2."/>
+      <w:lvlJc w:val="left"/>
+      <w:pPr>
+        <w:ind w:left="1440" w:hanging="360"/>
+      </w:pPr>
+    </w:lvl>
+    <w:lvl w:ilvl="2" w:tplc="040C001B" w:tentative="1">
+      <w:start w:val="1"/>
+      <w:numFmt w:val="lowerRoman"/>
+      <w:lvlText w:val="%3."/>
+      <w:lvlJc w:val="right"/>
+      <w:pPr>
+        <w:ind w:left="2160" w:hanging="180"/>
+      </w:pPr>
+    </w:lvl>
+    <w:lvl w:ilvl="3" w:tplc="040C000F" w:tentative="1">
+      <w:start w:val="1"/>
+      <w:numFmt w:val="decimal"/>
+      <w:lvlText w:val="%4."/>
+      <w:lvlJc w:val="left"/>
+      <w:pPr>
+        <w:ind w:left="2880" w:hanging="360"/>
+      </w:pPr>
+    </w:lvl>
+    <w:lvl w:ilvl="4" w:tplc="040C0019" w:tentative="1">
+      <w:start w:val="1"/>
+      <w:numFmt w:val="lowerLetter"/>
+      <w:lvlText w:val="%5."/>
+      <w:lvlJc w:val="left"/>
+      <w:pPr>
+        <w:ind w:left="3600" w:hanging="360"/>
+      </w:pPr>
+    </w:lvl>
+    <w:lvl w:ilvl="5" w:tplc="040C001B" w:tentative="1">
+      <w:start w:val="1"/>
+      <w:numFmt w:val="lowerRoman"/>
+      <w:lvlText w:val="%6."/>
+      <w:lvlJc w:val="right"/>
+      <w:pPr>
+        <w:ind w:left="4320" w:hanging="180"/>
+      </w:pPr>
+    </w:lvl>
+    <w:lvl w:ilvl="6" w:tplc="040C000F" w:tentative="1">
+      <w:start w:val="1"/>
+      <w:numFmt w:val="decimal"/>
+      <w:lvlText w:val="%7."/>
+      <w:lvlJc w:val="left"/>
+      <w:pPr>
+        <w:ind w:left="5040" w:hanging="360"/>
+      </w:pPr>
+    </w:lvl>
+    <w:lvl w:ilvl="7" w:tplc="040C0019" w:tentative="1">
+      <w:start w:val="1"/>
+      <w:numFmt w:val="lowerLetter"/>
+      <w:lvlText w:val="%8."/>
+      <w:lvlJc w:val="left"/>
+      <w:pPr>
+        <w:ind w:left="5760" w:hanging="360"/>
+      </w:pPr>
+    </w:lvl>
+    <w:lvl w:ilvl="8" w:tplc="040C001B" w:tentative="1">
+      <w:start w:val="1"/>
+      <w:numFmt w:val="lowerRoman"/>
+      <w:lvlText w:val="%9."/>
+      <w:lvlJc w:val="right"/>
+      <w:pPr>
+        <w:ind w:left="6480" w:hanging="180"/>
+      </w:pPr>
+    </w:lvl>
+  </w:abstractNum>
+  <w:num w:numId="1" w16cid:durableId="1323005918">
+    <w:abstractNumId w:val="0"/>
+  </w:num>
+</w:numbering>
 </file>
 
 <file path=word/styles.xml><?xml version="1.0" encoding="utf-8"?>

</xml_diff>